<commit_message>
more changes to post
</commit_message>
<xml_diff>
--- a/Word_tables_from_diss.docx
+++ b/Word_tables_from_diss.docx
@@ -4291,21 +4291,7 @@
                 <w:rFonts w:cstheme="minorHAnsi"/>
                 <w:sz w:val="22"/>
               </w:rPr>
-              <w:t xml:space="preserve">Test </w:t>
-            </w:r>
-            <w:r>
-              <w:rPr>
-                <w:rFonts w:cstheme="minorHAnsi"/>
-                <w:sz w:val="22"/>
-              </w:rPr>
-              <w:t>Outcomes</w:t>
-            </w:r>
-            <w:r>
-              <w:rPr>
-                <w:rFonts w:cstheme="minorHAnsi"/>
-                <w:sz w:val="22"/>
-              </w:rPr>
-              <w:t>(s)</w:t>
+              <w:t>Test Outcomes(s)</w:t>
             </w:r>
           </w:p>
         </w:tc>
@@ -4739,21 +4725,7 @@
                 <w:rFonts w:cstheme="minorHAnsi"/>
                 <w:sz w:val="22"/>
               </w:rPr>
-              <w:t xml:space="preserve">Test </w:t>
-            </w:r>
-            <w:r>
-              <w:rPr>
-                <w:rFonts w:cstheme="minorHAnsi"/>
-                <w:sz w:val="22"/>
-              </w:rPr>
-              <w:t>Outcomes</w:t>
-            </w:r>
-            <w:r>
-              <w:rPr>
-                <w:rFonts w:cstheme="minorHAnsi"/>
-                <w:sz w:val="22"/>
-              </w:rPr>
-              <w:t>(s)</w:t>
+              <w:t>Test Outcomes(s)</w:t>
             </w:r>
           </w:p>
         </w:tc>
@@ -4779,7 +4751,6 @@
                 <w:sz w:val="22"/>
               </w:rPr>
             </w:pPr>
-            <w:bookmarkStart w:id="1" w:name="_GoBack" w:colFirst="1" w:colLast="1"/>
             <w:r>
               <w:rPr>
                 <w:rFonts w:cstheme="minorHAnsi"/>
@@ -4821,7 +4792,20 @@
                 <w:sz w:val="40"/>
                 <w:szCs w:val="40"/>
               </w:rPr>
-              <w:t>Covered for confidentiality</w:t>
+              <w:t xml:space="preserve">Covered </w:t>
+            </w:r>
+            <w:bookmarkStart w:id="1" w:name="_GoBack"/>
+            <w:bookmarkEnd w:id="1"/>
+            <w:r>
+              <w:rPr>
+                <w:rFonts w:cstheme="majorHAnsi"/>
+                <w:i/>
+                <w:iCs/>
+                <w:color w:val="D9D9D9" w:themeColor="background1" w:themeShade="D9"/>
+                <w:sz w:val="40"/>
+                <w:szCs w:val="40"/>
+              </w:rPr>
+              <w:t>for confidentiality</w:t>
             </w:r>
           </w:p>
         </w:tc>
@@ -5919,7 +5903,536 @@
           </w:p>
         </w:tc>
       </w:tr>
-      <w:bookmarkEnd w:id="1"/>
+    </w:tbl>
+    <w:p>
+      <w:pPr>
+        <w:tabs>
+          <w:tab w:val="left" w:pos="5262"/>
+        </w:tabs>
+      </w:pPr>
+    </w:p>
+    <w:tbl>
+      <w:tblPr>
+        <w:tblStyle w:val="TableGrid"/>
+        <w:tblW w:w="9493" w:type="dxa"/>
+        <w:tblLook w:val="04A0" w:firstRow="1" w:lastRow="0" w:firstColumn="1" w:lastColumn="0" w:noHBand="0" w:noVBand="1"/>
+      </w:tblPr>
+      <w:tblGrid>
+        <w:gridCol w:w="1413"/>
+        <w:gridCol w:w="3969"/>
+        <w:gridCol w:w="4111"/>
+      </w:tblGrid>
+      <w:tr>
+        <w:tc>
+          <w:tcPr>
+            <w:tcW w:w="1413" w:type="dxa"/>
+          </w:tcPr>
+          <w:p>
+            <w:pPr>
+              <w:pStyle w:val="NoSpacing"/>
+              <w:rPr>
+                <w:rFonts w:cstheme="majorHAnsi"/>
+                <w:i/>
+                <w:sz w:val="22"/>
+              </w:rPr>
+            </w:pPr>
+            <w:r>
+              <w:rPr>
+                <w:rFonts w:cstheme="majorHAnsi"/>
+                <w:i/>
+                <w:sz w:val="22"/>
+              </w:rPr>
+              <w:t>Project Traits</w:t>
+            </w:r>
+          </w:p>
+        </w:tc>
+        <w:tc>
+          <w:tcPr>
+            <w:tcW w:w="3969" w:type="dxa"/>
+          </w:tcPr>
+          <w:p>
+            <w:pPr>
+              <w:pStyle w:val="NoSpacing"/>
+              <w:rPr>
+                <w:rFonts w:cstheme="majorHAnsi"/>
+                <w:i/>
+                <w:sz w:val="22"/>
+              </w:rPr>
+            </w:pPr>
+            <w:r>
+              <w:rPr>
+                <w:rFonts w:cstheme="majorHAnsi"/>
+                <w:i/>
+                <w:sz w:val="22"/>
+              </w:rPr>
+              <w:t>Project Impact</w:t>
+            </w:r>
+          </w:p>
+        </w:tc>
+        <w:tc>
+          <w:tcPr>
+            <w:tcW w:w="4111" w:type="dxa"/>
+          </w:tcPr>
+          <w:p>
+            <w:pPr>
+              <w:pStyle w:val="NoSpacing"/>
+              <w:rPr>
+                <w:rFonts w:cstheme="majorHAnsi"/>
+                <w:i/>
+                <w:sz w:val="22"/>
+              </w:rPr>
+            </w:pPr>
+            <w:r>
+              <w:rPr>
+                <w:rFonts w:cstheme="majorHAnsi"/>
+                <w:i/>
+                <w:sz w:val="22"/>
+              </w:rPr>
+              <w:t>Benefits of FDD and Agile</w:t>
+            </w:r>
+          </w:p>
+        </w:tc>
+      </w:tr>
+      <w:tr>
+        <w:tc>
+          <w:tcPr>
+            <w:tcW w:w="1413" w:type="dxa"/>
+            <w:vAlign w:val="center"/>
+          </w:tcPr>
+          <w:p>
+            <w:pPr>
+              <w:pStyle w:val="NoSpacing"/>
+              <w:jc w:val="center"/>
+              <w:rPr>
+                <w:rFonts w:cstheme="majorHAnsi"/>
+                <w:sz w:val="22"/>
+              </w:rPr>
+            </w:pPr>
+            <w:r>
+              <w:rPr>
+                <w:rFonts w:cstheme="majorHAnsi"/>
+                <w:sz w:val="22"/>
+              </w:rPr>
+              <w:t>Busy Student</w:t>
+            </w:r>
+          </w:p>
+        </w:tc>
+        <w:tc>
+          <w:tcPr>
+            <w:tcW w:w="3969" w:type="dxa"/>
+            <w:vAlign w:val="center"/>
+          </w:tcPr>
+          <w:p>
+            <w:pPr>
+              <w:pStyle w:val="NoSpacing"/>
+              <w:jc w:val="center"/>
+              <w:rPr>
+                <w:rFonts w:cstheme="majorHAnsi"/>
+                <w:sz w:val="22"/>
+              </w:rPr>
+            </w:pPr>
+            <w:r>
+              <w:rPr>
+                <w:rFonts w:cstheme="majorHAnsi"/>
+                <w:sz w:val="22"/>
+              </w:rPr>
+              <w:t>Less time to design, build and evaluate initial prototype product</w:t>
+            </w:r>
+          </w:p>
+        </w:tc>
+        <w:tc>
+          <w:tcPr>
+            <w:tcW w:w="4111" w:type="dxa"/>
+            <w:vAlign w:val="center"/>
+          </w:tcPr>
+          <w:p>
+            <w:pPr>
+              <w:pStyle w:val="NoSpacing"/>
+              <w:jc w:val="center"/>
+              <w:rPr>
+                <w:rFonts w:cstheme="majorHAnsi"/>
+                <w:sz w:val="22"/>
+              </w:rPr>
+            </w:pPr>
+            <w:r>
+              <w:rPr>
+                <w:rFonts w:cstheme="majorHAnsi"/>
+                <w:sz w:val="22"/>
+              </w:rPr>
+              <w:t>Core features implemented first, reducing the priority of complex or peripheral system features.</w:t>
+            </w:r>
+          </w:p>
+        </w:tc>
+      </w:tr>
+      <w:tr>
+        <w:tc>
+          <w:tcPr>
+            <w:tcW w:w="1413" w:type="dxa"/>
+            <w:vAlign w:val="center"/>
+          </w:tcPr>
+          <w:p>
+            <w:pPr>
+              <w:pStyle w:val="NoSpacing"/>
+              <w:jc w:val="center"/>
+              <w:rPr>
+                <w:rFonts w:cstheme="majorHAnsi"/>
+                <w:sz w:val="22"/>
+              </w:rPr>
+            </w:pPr>
+            <w:r>
+              <w:rPr>
+                <w:rFonts w:cstheme="majorHAnsi"/>
+                <w:sz w:val="22"/>
+              </w:rPr>
+              <w:t>Busy Firm</w:t>
+            </w:r>
+          </w:p>
+        </w:tc>
+        <w:tc>
+          <w:tcPr>
+            <w:tcW w:w="3969" w:type="dxa"/>
+            <w:vAlign w:val="center"/>
+          </w:tcPr>
+          <w:p>
+            <w:pPr>
+              <w:pStyle w:val="NoSpacing"/>
+              <w:jc w:val="center"/>
+              <w:rPr>
+                <w:rFonts w:cstheme="majorHAnsi"/>
+                <w:sz w:val="22"/>
+              </w:rPr>
+            </w:pPr>
+            <w:r>
+              <w:rPr>
+                <w:rFonts w:cstheme="majorHAnsi"/>
+                <w:sz w:val="22"/>
+              </w:rPr>
+              <w:t>Limited opportunity for site visits and communication with the systems end user groups</w:t>
+            </w:r>
+          </w:p>
+        </w:tc>
+        <w:tc>
+          <w:tcPr>
+            <w:tcW w:w="4111" w:type="dxa"/>
+            <w:vAlign w:val="center"/>
+          </w:tcPr>
+          <w:p>
+            <w:pPr>
+              <w:pStyle w:val="NoSpacing"/>
+              <w:jc w:val="center"/>
+              <w:rPr>
+                <w:rFonts w:cstheme="majorHAnsi"/>
+                <w:sz w:val="22"/>
+              </w:rPr>
+            </w:pPr>
+            <w:r>
+              <w:rPr>
+                <w:rFonts w:cstheme="majorHAnsi"/>
+                <w:sz w:val="22"/>
+              </w:rPr>
+              <w:t>No benefit offered. Developer must improvise as necessary, especially with product testing.</w:t>
+            </w:r>
+          </w:p>
+        </w:tc>
+      </w:tr>
+      <w:tr>
+        <w:tc>
+          <w:tcPr>
+            <w:tcW w:w="1413" w:type="dxa"/>
+            <w:vAlign w:val="center"/>
+          </w:tcPr>
+          <w:p>
+            <w:pPr>
+              <w:pStyle w:val="NoSpacing"/>
+              <w:jc w:val="center"/>
+              <w:rPr>
+                <w:rFonts w:cstheme="majorHAnsi"/>
+                <w:sz w:val="22"/>
+              </w:rPr>
+            </w:pPr>
+            <w:r>
+              <w:rPr>
+                <w:rFonts w:cstheme="majorHAnsi"/>
+                <w:sz w:val="22"/>
+              </w:rPr>
+              <w:t>Limited Project Runtime</w:t>
+            </w:r>
+          </w:p>
+        </w:tc>
+        <w:tc>
+          <w:tcPr>
+            <w:tcW w:w="3969" w:type="dxa"/>
+            <w:vAlign w:val="center"/>
+          </w:tcPr>
+          <w:p>
+            <w:pPr>
+              <w:pStyle w:val="NoSpacing"/>
+              <w:jc w:val="center"/>
+              <w:rPr>
+                <w:rFonts w:cstheme="majorHAnsi"/>
+                <w:sz w:val="22"/>
+              </w:rPr>
+            </w:pPr>
+            <w:r>
+              <w:rPr>
+                <w:rFonts w:cstheme="majorHAnsi"/>
+                <w:sz w:val="22"/>
+              </w:rPr>
+              <w:t>Less time to design, build and evaluate initial prototype product.</w:t>
+            </w:r>
+          </w:p>
+        </w:tc>
+        <w:tc>
+          <w:tcPr>
+            <w:tcW w:w="4111" w:type="dxa"/>
+            <w:vAlign w:val="center"/>
+          </w:tcPr>
+          <w:p>
+            <w:pPr>
+              <w:pStyle w:val="NoSpacing"/>
+              <w:jc w:val="center"/>
+              <w:rPr>
+                <w:rFonts w:cstheme="majorHAnsi"/>
+                <w:sz w:val="22"/>
+              </w:rPr>
+            </w:pPr>
+            <w:r>
+              <w:rPr>
+                <w:rFonts w:cstheme="majorHAnsi"/>
+                <w:sz w:val="22"/>
+              </w:rPr>
+              <w:t>Core or primary features produced before those that are more time consuming.</w:t>
+            </w:r>
+          </w:p>
+        </w:tc>
+      </w:tr>
+      <w:tr>
+        <w:tc>
+          <w:tcPr>
+            <w:tcW w:w="1413" w:type="dxa"/>
+            <w:vAlign w:val="center"/>
+          </w:tcPr>
+          <w:p>
+            <w:pPr>
+              <w:pStyle w:val="NoSpacing"/>
+              <w:jc w:val="center"/>
+              <w:rPr>
+                <w:rFonts w:cstheme="majorHAnsi"/>
+                <w:sz w:val="22"/>
+              </w:rPr>
+            </w:pPr>
+            <w:r>
+              <w:rPr>
+                <w:rFonts w:cstheme="majorHAnsi"/>
+                <w:sz w:val="22"/>
+              </w:rPr>
+              <w:t>Complex Problem</w:t>
+            </w:r>
+          </w:p>
+        </w:tc>
+        <w:tc>
+          <w:tcPr>
+            <w:tcW w:w="3969" w:type="dxa"/>
+            <w:vAlign w:val="center"/>
+          </w:tcPr>
+          <w:p>
+            <w:pPr>
+              <w:pStyle w:val="NoSpacing"/>
+              <w:jc w:val="center"/>
+              <w:rPr>
+                <w:rFonts w:cstheme="majorHAnsi"/>
+                <w:sz w:val="22"/>
+              </w:rPr>
+            </w:pPr>
+            <w:r>
+              <w:rPr>
+                <w:rFonts w:cstheme="majorHAnsi"/>
+                <w:sz w:val="22"/>
+              </w:rPr>
+              <w:t>Difficult to build a comprehensive system in the project timeframe.</w:t>
+            </w:r>
+          </w:p>
+        </w:tc>
+        <w:tc>
+          <w:tcPr>
+            <w:tcW w:w="4111" w:type="dxa"/>
+            <w:vAlign w:val="center"/>
+          </w:tcPr>
+          <w:p>
+            <w:pPr>
+              <w:pStyle w:val="NoSpacing"/>
+              <w:jc w:val="center"/>
+              <w:rPr>
+                <w:rFonts w:cstheme="majorHAnsi"/>
+                <w:sz w:val="22"/>
+              </w:rPr>
+            </w:pPr>
+            <w:r>
+              <w:rPr>
+                <w:rFonts w:cstheme="majorHAnsi"/>
+                <w:sz w:val="22"/>
+              </w:rPr>
+              <w:t>The more straightforward or foundational features of the system can be built before those that are more complex. Working software is preferred to extensive documentation, allowing fast development.</w:t>
+            </w:r>
+          </w:p>
+        </w:tc>
+      </w:tr>
+      <w:tr>
+        <w:tc>
+          <w:tcPr>
+            <w:tcW w:w="1413" w:type="dxa"/>
+            <w:vAlign w:val="center"/>
+          </w:tcPr>
+          <w:p>
+            <w:pPr>
+              <w:pStyle w:val="NoSpacing"/>
+              <w:jc w:val="center"/>
+              <w:rPr>
+                <w:rFonts w:cstheme="majorHAnsi"/>
+                <w:sz w:val="22"/>
+              </w:rPr>
+            </w:pPr>
+            <w:r>
+              <w:rPr>
+                <w:rFonts w:cstheme="majorHAnsi"/>
+                <w:sz w:val="22"/>
+              </w:rPr>
+              <w:t>Limited Financial Resources</w:t>
+            </w:r>
+          </w:p>
+        </w:tc>
+        <w:tc>
+          <w:tcPr>
+            <w:tcW w:w="3969" w:type="dxa"/>
+            <w:vAlign w:val="center"/>
+          </w:tcPr>
+          <w:p>
+            <w:pPr>
+              <w:pStyle w:val="NoSpacing"/>
+              <w:jc w:val="center"/>
+              <w:rPr>
+                <w:rFonts w:cstheme="majorHAnsi"/>
+                <w:sz w:val="22"/>
+              </w:rPr>
+            </w:pPr>
+            <w:r>
+              <w:rPr>
+                <w:rFonts w:cstheme="majorHAnsi"/>
+                <w:sz w:val="22"/>
+              </w:rPr>
+              <w:t>Systems and resources used must be financially reasonable.</w:t>
+            </w:r>
+          </w:p>
+        </w:tc>
+        <w:tc>
+          <w:tcPr>
+            <w:tcW w:w="4111" w:type="dxa"/>
+            <w:vAlign w:val="center"/>
+          </w:tcPr>
+          <w:p>
+            <w:pPr>
+              <w:pStyle w:val="NoSpacing"/>
+              <w:jc w:val="center"/>
+              <w:rPr>
+                <w:rFonts w:cstheme="majorHAnsi"/>
+                <w:sz w:val="22"/>
+              </w:rPr>
+            </w:pPr>
+            <w:r>
+              <w:rPr>
+                <w:rFonts w:cstheme="majorHAnsi"/>
+                <w:sz w:val="22"/>
+              </w:rPr>
+              <w:t>No benefit offered. Developer must improvise as necessary.</w:t>
+            </w:r>
+          </w:p>
+        </w:tc>
+      </w:tr>
+      <w:tr>
+        <w:tc>
+          <w:tcPr>
+            <w:tcW w:w="1413" w:type="dxa"/>
+            <w:vAlign w:val="center"/>
+          </w:tcPr>
+          <w:p>
+            <w:pPr>
+              <w:pStyle w:val="NoSpacing"/>
+              <w:jc w:val="center"/>
+              <w:rPr>
+                <w:rFonts w:cstheme="majorHAnsi"/>
+                <w:sz w:val="22"/>
+              </w:rPr>
+            </w:pPr>
+            <w:r>
+              <w:rPr>
+                <w:rFonts w:cstheme="majorHAnsi"/>
+                <w:sz w:val="22"/>
+              </w:rPr>
+              <w:t>Developer’s Knowledge</w:t>
+            </w:r>
+          </w:p>
+        </w:tc>
+        <w:tc>
+          <w:tcPr>
+            <w:tcW w:w="3969" w:type="dxa"/>
+            <w:vAlign w:val="center"/>
+          </w:tcPr>
+          <w:p>
+            <w:pPr>
+              <w:pStyle w:val="NoSpacing"/>
+              <w:jc w:val="center"/>
+              <w:rPr>
+                <w:rFonts w:cstheme="majorHAnsi"/>
+                <w:sz w:val="22"/>
+              </w:rPr>
+            </w:pPr>
+            <w:r>
+              <w:rPr>
+                <w:rFonts w:cstheme="majorHAnsi"/>
+                <w:sz w:val="22"/>
+              </w:rPr>
+              <w:t>Difficult to build a comprehensive system in the project timescale.</w:t>
+            </w:r>
+          </w:p>
+        </w:tc>
+        <w:tc>
+          <w:tcPr>
+            <w:tcW w:w="4111" w:type="dxa"/>
+            <w:vAlign w:val="center"/>
+          </w:tcPr>
+          <w:p>
+            <w:pPr>
+              <w:pStyle w:val="NoSpacing"/>
+              <w:jc w:val="center"/>
+              <w:rPr>
+                <w:rFonts w:cstheme="majorHAnsi"/>
+                <w:sz w:val="22"/>
+              </w:rPr>
+            </w:pPr>
+            <w:r>
+              <w:rPr>
+                <w:rFonts w:cstheme="majorHAnsi"/>
+                <w:sz w:val="22"/>
+              </w:rPr>
+              <w:t>Core or primary features produced that reflect the developer’s skillset should be implemented before those that push the developer</w:t>
+            </w:r>
+            <w:r>
+              <w:rPr>
+                <w:rFonts w:cstheme="majorHAnsi"/>
+                <w:sz w:val="22"/>
+              </w:rPr>
+              <w:t>’</w:t>
+            </w:r>
+            <w:r>
+              <w:rPr>
+                <w:rFonts w:cstheme="majorHAnsi"/>
+                <w:sz w:val="22"/>
+              </w:rPr>
+              <w:t>s current understanding.</w:t>
+            </w:r>
+          </w:p>
+        </w:tc>
+      </w:tr>
     </w:tbl>
     <w:p>
       <w:pPr>
@@ -7970,7 +8483,7 @@
 </file>
 
 <file path=customXml/itemProps1.xml><?xml version="1.0" encoding="utf-8"?>
-<ds:datastoreItem xmlns:ds="http://schemas.openxmlformats.org/officeDocument/2006/customXml" ds:itemID="{F111BC78-D546-BD49-A9CE-F72804E9A3DC}">
+<ds:datastoreItem xmlns:ds="http://schemas.openxmlformats.org/officeDocument/2006/customXml" ds:itemID="{92728AC7-11F1-AE43-840D-248E6941D157}">
   <ds:schemaRefs>
     <ds:schemaRef ds:uri="http://schemas.openxmlformats.org/officeDocument/2006/bibliography"/>
   </ds:schemaRefs>

</xml_diff>